<commit_message>
Cloud computing use of SaaS, PaaS, IaaS
</commit_message>
<xml_diff>
--- a/BigData/IntroductionToBigData/Module2/DynamicComputingTrends.docx
+++ b/BigData/IntroductionToBigData/Module2/DynamicComputingTrends.docx
@@ -95,15 +95,7 @@
         <w:t>Supercomputers use</w:t>
       </w:r>
       <w:r>
-        <w:t xml:space="preserve"> more than 1 </w:t>
-      </w:r>
-      <w:proofErr w:type="spellStart"/>
-      <w:r>
-        <w:t>cpu</w:t>
-      </w:r>
-      <w:proofErr w:type="spellEnd"/>
-      <w:r>
-        <w:t xml:space="preserve">. These CPUs are grouped into compute nodes, compromising a processor or a group of processors, symmetric multiprocessing and a memory lock. </w:t>
+        <w:t xml:space="preserve"> more than 1 cpu. These CPUs are grouped into compute nodes, compromising a processor or a group of processors, symmetric multiprocessing and a memory lock. </w:t>
       </w:r>
     </w:p>
     <w:p>
@@ -907,6 +899,525 @@
       </w:pPr>
       <w:r>
         <w:t xml:space="preserve">Scientific Research Collaboration - </w:t>
+      </w:r>
+      <w:r>
+        <w:t>leverages grid computing to support distributed scientific experiments by providing shared access to high-performance computing resources, massive datasets, and coordinated workflows across research institutions.</w:t>
+      </w:r>
+    </w:p>
+    <w:p>
+      <w:pPr>
+        <w:spacing w:line="360" w:lineRule="auto"/>
+      </w:pPr>
+      <w:r>
+        <w:t>Lecture 3</w:t>
+      </w:r>
+    </w:p>
+    <w:p>
+      <w:pPr>
+        <w:spacing w:line="360" w:lineRule="auto"/>
+      </w:pPr>
+      <w:r>
+        <w:t>Cloud Computing</w:t>
+      </w:r>
+    </w:p>
+    <w:p>
+      <w:pPr>
+        <w:pStyle w:val="ListParagraph"/>
+        <w:numPr>
+          <w:ilvl w:val="0"/>
+          <w:numId w:val="6"/>
+        </w:numPr>
+        <w:spacing w:line="360" w:lineRule="auto"/>
+      </w:pPr>
+      <w:r>
+        <w:t xml:space="preserve">Cloud computing is the on-demand availability of computer system resources, especially data storage (cloud storage) and computing power, without direct active management by the user. </w:t>
+      </w:r>
+    </w:p>
+    <w:p>
+      <w:pPr>
+        <w:pStyle w:val="ListParagraph"/>
+        <w:numPr>
+          <w:ilvl w:val="0"/>
+          <w:numId w:val="6"/>
+        </w:numPr>
+        <w:spacing w:line="360" w:lineRule="auto"/>
+      </w:pPr>
+      <w:r>
+        <w:t xml:space="preserve">Large clouds often have functions distributed over multiple locations, each of which is data center. </w:t>
+      </w:r>
+    </w:p>
+    <w:p>
+      <w:pPr>
+        <w:pStyle w:val="ListParagraph"/>
+        <w:numPr>
+          <w:ilvl w:val="0"/>
+          <w:numId w:val="5"/>
+        </w:numPr>
+        <w:spacing w:line="360" w:lineRule="auto"/>
+      </w:pPr>
+      <w:r>
+        <w:t xml:space="preserve">Different types of cloud computing </w:t>
+      </w:r>
+      <w:r>
+        <w:t xml:space="preserve">deployment </w:t>
+      </w:r>
+      <w:r>
+        <w:t>models – private, public, hybrid</w:t>
+      </w:r>
+      <w:r>
+        <w:t>, community</w:t>
+      </w:r>
+    </w:p>
+    <w:p>
+      <w:pPr>
+        <w:pStyle w:val="ListParagraph"/>
+        <w:numPr>
+          <w:ilvl w:val="1"/>
+          <w:numId w:val="5"/>
+        </w:numPr>
+        <w:spacing w:line="360" w:lineRule="auto"/>
+      </w:pPr>
+      <w:r>
+        <w:t>Private</w:t>
+      </w:r>
+    </w:p>
+    <w:p>
+      <w:pPr>
+        <w:pStyle w:val="ListParagraph"/>
+        <w:numPr>
+          <w:ilvl w:val="2"/>
+          <w:numId w:val="5"/>
+        </w:numPr>
+        <w:spacing w:line="360" w:lineRule="auto"/>
+      </w:pPr>
+      <w:r>
+        <w:t>Operated solely for one organization</w:t>
+      </w:r>
+    </w:p>
+    <w:p>
+      <w:pPr>
+        <w:pStyle w:val="ListParagraph"/>
+        <w:numPr>
+          <w:ilvl w:val="2"/>
+          <w:numId w:val="5"/>
+        </w:numPr>
+        <w:spacing w:line="360" w:lineRule="auto"/>
+      </w:pPr>
+      <w:r>
+        <w:t>Managed by the organization or third party</w:t>
+      </w:r>
+    </w:p>
+    <w:p>
+      <w:pPr>
+        <w:pStyle w:val="ListParagraph"/>
+        <w:numPr>
+          <w:ilvl w:val="2"/>
+          <w:numId w:val="5"/>
+        </w:numPr>
+        <w:spacing w:line="360" w:lineRule="auto"/>
+      </w:pPr>
+      <w:r>
+        <w:t>Offers complete control over resources and security</w:t>
+      </w:r>
+    </w:p>
+    <w:p>
+      <w:pPr>
+        <w:pStyle w:val="ListParagraph"/>
+        <w:numPr>
+          <w:ilvl w:val="1"/>
+          <w:numId w:val="5"/>
+        </w:numPr>
+        <w:spacing w:line="360" w:lineRule="auto"/>
+      </w:pPr>
+      <w:r>
+        <w:t>Community cloud</w:t>
+      </w:r>
+    </w:p>
+    <w:p>
+      <w:pPr>
+        <w:pStyle w:val="ListParagraph"/>
+        <w:numPr>
+          <w:ilvl w:val="2"/>
+          <w:numId w:val="5"/>
+        </w:numPr>
+        <w:spacing w:line="360" w:lineRule="auto"/>
+      </w:pPr>
+      <w:r>
+        <w:t>Infrastructure shared between the organizations</w:t>
+      </w:r>
+    </w:p>
+    <w:p>
+      <w:pPr>
+        <w:pStyle w:val="ListParagraph"/>
+        <w:numPr>
+          <w:ilvl w:val="2"/>
+          <w:numId w:val="5"/>
+        </w:numPr>
+        <w:spacing w:line="360" w:lineRule="auto"/>
+      </w:pPr>
+      <w:r>
+        <w:t>Supports community with shared interests</w:t>
+      </w:r>
+    </w:p>
+    <w:p>
+      <w:pPr>
+        <w:pStyle w:val="ListParagraph"/>
+        <w:numPr>
+          <w:ilvl w:val="2"/>
+          <w:numId w:val="5"/>
+        </w:numPr>
+        <w:spacing w:line="360" w:lineRule="auto"/>
+      </w:pPr>
+      <w:r>
+        <w:t>Managed by organizations, third party or hybrid</w:t>
+      </w:r>
+    </w:p>
+    <w:p>
+      <w:pPr>
+        <w:pStyle w:val="ListParagraph"/>
+        <w:numPr>
+          <w:ilvl w:val="2"/>
+          <w:numId w:val="5"/>
+        </w:numPr>
+        <w:spacing w:line="360" w:lineRule="auto"/>
+      </w:pPr>
+      <w:r>
+        <w:t>Enables collaborative efforts in shared goals</w:t>
+      </w:r>
+    </w:p>
+    <w:p>
+      <w:pPr>
+        <w:pStyle w:val="ListParagraph"/>
+        <w:numPr>
+          <w:ilvl w:val="1"/>
+          <w:numId w:val="5"/>
+        </w:numPr>
+        <w:spacing w:line="360" w:lineRule="auto"/>
+      </w:pPr>
+      <w:r>
+        <w:t>Public cloud</w:t>
+      </w:r>
+    </w:p>
+    <w:p>
+      <w:pPr>
+        <w:pStyle w:val="ListParagraph"/>
+        <w:numPr>
+          <w:ilvl w:val="2"/>
+          <w:numId w:val="5"/>
+        </w:numPr>
+        <w:spacing w:line="360" w:lineRule="auto"/>
+      </w:pPr>
+      <w:r>
+        <w:lastRenderedPageBreak/>
+        <w:t>Available to the general public</w:t>
+      </w:r>
+    </w:p>
+    <w:p>
+      <w:pPr>
+        <w:pStyle w:val="ListParagraph"/>
+        <w:numPr>
+          <w:ilvl w:val="2"/>
+          <w:numId w:val="5"/>
+        </w:numPr>
+        <w:spacing w:line="360" w:lineRule="auto"/>
+      </w:pPr>
+      <w:r>
+        <w:t>Owned by cloud provider selling services</w:t>
+      </w:r>
+    </w:p>
+    <w:p>
+      <w:pPr>
+        <w:pStyle w:val="ListParagraph"/>
+        <w:numPr>
+          <w:ilvl w:val="2"/>
+          <w:numId w:val="5"/>
+        </w:numPr>
+        <w:spacing w:line="360" w:lineRule="auto"/>
+      </w:pPr>
+      <w:r>
+        <w:t>Offers maximum flexibility and scalability</w:t>
+      </w:r>
+    </w:p>
+    <w:p>
+      <w:pPr>
+        <w:pStyle w:val="ListParagraph"/>
+        <w:numPr>
+          <w:ilvl w:val="1"/>
+          <w:numId w:val="5"/>
+        </w:numPr>
+        <w:spacing w:line="360" w:lineRule="auto"/>
+      </w:pPr>
+      <w:r>
+        <w:t>Hybrid cloud</w:t>
+      </w:r>
+    </w:p>
+    <w:p>
+      <w:pPr>
+        <w:pStyle w:val="ListParagraph"/>
+        <w:numPr>
+          <w:ilvl w:val="2"/>
+          <w:numId w:val="5"/>
+        </w:numPr>
+        <w:spacing w:line="360" w:lineRule="auto"/>
+      </w:pPr>
+      <w:r>
+        <w:t>Composition of private, community, public clouds</w:t>
+      </w:r>
+    </w:p>
+    <w:p>
+      <w:pPr>
+        <w:pStyle w:val="ListParagraph"/>
+        <w:numPr>
+          <w:ilvl w:val="2"/>
+          <w:numId w:val="5"/>
+        </w:numPr>
+        <w:spacing w:line="360" w:lineRule="auto"/>
+      </w:pPr>
+      <w:r>
+        <w:t>Balances control and flexibility</w:t>
+      </w:r>
+    </w:p>
+    <w:p>
+      <w:pPr>
+        <w:pStyle w:val="ListParagraph"/>
+        <w:numPr>
+          <w:ilvl w:val="2"/>
+          <w:numId w:val="5"/>
+        </w:numPr>
+        <w:spacing w:line="360" w:lineRule="auto"/>
+      </w:pPr>
+      <w:r>
+        <w:t>Workloads can move between models</w:t>
+      </w:r>
+    </w:p>
+    <w:p>
+      <w:pPr>
+        <w:pStyle w:val="ListParagraph"/>
+        <w:numPr>
+          <w:ilvl w:val="2"/>
+          <w:numId w:val="5"/>
+        </w:numPr>
+        <w:spacing w:line="360" w:lineRule="auto"/>
+      </w:pPr>
+      <w:r>
+        <w:t>Optimizes for changing needs</w:t>
+      </w:r>
+    </w:p>
+    <w:p>
+      <w:pPr>
+        <w:pStyle w:val="ListParagraph"/>
+        <w:numPr>
+          <w:ilvl w:val="0"/>
+          <w:numId w:val="5"/>
+        </w:numPr>
+        <w:spacing w:line="360" w:lineRule="auto"/>
+      </w:pPr>
+      <w:r>
+        <w:t>5 Layers in Cloud Computing</w:t>
+      </w:r>
+    </w:p>
+    <w:p>
+      <w:pPr>
+        <w:pStyle w:val="ListParagraph"/>
+        <w:numPr>
+          <w:ilvl w:val="1"/>
+          <w:numId w:val="5"/>
+        </w:numPr>
+        <w:spacing w:line="360" w:lineRule="auto"/>
+      </w:pPr>
+      <w:r>
+        <w:t>Client</w:t>
+      </w:r>
+      <w:r>
+        <w:t xml:space="preserve"> – consists of hardware and software like browsers and mobile apps used to access cloud services</w:t>
+      </w:r>
+    </w:p>
+    <w:p>
+      <w:pPr>
+        <w:pStyle w:val="ListParagraph"/>
+        <w:numPr>
+          <w:ilvl w:val="1"/>
+          <w:numId w:val="5"/>
+        </w:numPr>
+        <w:spacing w:line="360" w:lineRule="auto"/>
+      </w:pPr>
+      <w:r>
+        <w:t>Application</w:t>
+      </w:r>
+      <w:r>
+        <w:t xml:space="preserve"> – (SaaS) delivers software applications over the internet without needing installation on user devices. </w:t>
+      </w:r>
+      <w:r>
+        <w:t>A cloud computing model where software applications are provided over the internet as a service.  example email, calendaring, and office tools. The consumer does not manage or control the underlying cloud infrastructure including network, servers, operating systems, storage.</w:t>
+      </w:r>
+    </w:p>
+    <w:p>
+      <w:pPr>
+        <w:pStyle w:val="ListParagraph"/>
+        <w:numPr>
+          <w:ilvl w:val="1"/>
+          <w:numId w:val="5"/>
+        </w:numPr>
+        <w:spacing w:line="360" w:lineRule="auto"/>
+      </w:pPr>
+      <w:r>
+        <w:t>Platform</w:t>
+      </w:r>
+      <w:r>
+        <w:t xml:space="preserve"> (PaaS)</w:t>
+      </w:r>
+      <w:r>
+        <w:t xml:space="preserve"> – The platform as a service pass provides the computing platform and stack for building and running cloud applications</w:t>
+      </w:r>
+      <w:r>
+        <w:t xml:space="preserve">. A cloud computing model that provides a platform environment for developing, deploying and managing applications. Common examples: Google App engine, AWS Elastic Beanstalk, Microsoft Azure App service. </w:t>
+      </w:r>
+    </w:p>
+    <w:p>
+      <w:pPr>
+        <w:pStyle w:val="ListParagraph"/>
+        <w:numPr>
+          <w:ilvl w:val="1"/>
+          <w:numId w:val="5"/>
+        </w:numPr>
+        <w:spacing w:line="360" w:lineRule="auto"/>
+      </w:pPr>
+      <w:r>
+        <w:t>Infrastructure</w:t>
+      </w:r>
+      <w:r>
+        <w:t xml:space="preserve"> – as a service, delivers the fundamental computing resources like storage, network, and virtual machines. </w:t>
+      </w:r>
+      <w:r>
+        <w:t>(IaaS) –</w:t>
+      </w:r>
+      <w:r>
+        <w:t xml:space="preserve"> </w:t>
+      </w:r>
+      <w:r>
+        <w:t>A cloud computing model that provides virtualized computing resources over the internet, enabling users to build and manage their own infrastructure. Common example, AWS Elastic Compute Coud (EC2), Azure, Virtual Machines, Google Cloud Platform (GCP) Compute engine</w:t>
+      </w:r>
+    </w:p>
+    <w:p>
+      <w:pPr>
+        <w:pStyle w:val="ListParagraph"/>
+        <w:numPr>
+          <w:ilvl w:val="1"/>
+          <w:numId w:val="5"/>
+        </w:numPr>
+        <w:spacing w:line="360" w:lineRule="auto"/>
+      </w:pPr>
+      <w:r>
+        <w:lastRenderedPageBreak/>
+        <w:t>Server</w:t>
+      </w:r>
+      <w:r>
+        <w:t xml:space="preserve"> – consists of a physical hardware and software like processors and operating systems that power the data centers providing cloud services.</w:t>
+      </w:r>
+    </w:p>
+    <w:p>
+      <w:pPr>
+        <w:pStyle w:val="ListParagraph"/>
+        <w:numPr>
+          <w:ilvl w:val="0"/>
+          <w:numId w:val="5"/>
+        </w:numPr>
+        <w:spacing w:line="360" w:lineRule="auto"/>
+      </w:pPr>
+      <w:r>
+        <w:t>Advantages</w:t>
+      </w:r>
+      <w:r>
+        <w:t xml:space="preserve"> of cloud computing, from scalability to </w:t>
+      </w:r>
+      <w:r>
+        <w:t xml:space="preserve">cost effectiveness, flexibility and accessibility to reliability and availability to </w:t>
+      </w:r>
+      <w:r>
+        <w:t>security</w:t>
+      </w:r>
+      <w:r>
+        <w:t>, collaboration and productivity, Automatic software updates to data backup and recovery.</w:t>
+      </w:r>
+    </w:p>
+    <w:p>
+      <w:pPr>
+        <w:pStyle w:val="ListParagraph"/>
+        <w:numPr>
+          <w:ilvl w:val="0"/>
+          <w:numId w:val="5"/>
+        </w:numPr>
+        <w:spacing w:line="360" w:lineRule="auto"/>
+      </w:pPr>
+      <w:r>
+        <w:t>Use of cloud computing</w:t>
+      </w:r>
+    </w:p>
+    <w:p>
+      <w:pPr>
+        <w:pStyle w:val="ListParagraph"/>
+        <w:numPr>
+          <w:ilvl w:val="1"/>
+          <w:numId w:val="5"/>
+        </w:numPr>
+        <w:spacing w:line="360" w:lineRule="auto"/>
+      </w:pPr>
+      <w:r>
+        <w:t>Online storage and file sharing</w:t>
+      </w:r>
+      <w:r>
+        <w:t xml:space="preserve"> – google drive, oneNote store and excess file from anywhere with an internet connection</w:t>
+      </w:r>
+    </w:p>
+    <w:p>
+      <w:pPr>
+        <w:pStyle w:val="ListParagraph"/>
+        <w:numPr>
+          <w:ilvl w:val="1"/>
+          <w:numId w:val="5"/>
+        </w:numPr>
+        <w:spacing w:line="360" w:lineRule="auto"/>
+      </w:pPr>
+      <w:r>
+        <w:t>Social media</w:t>
+      </w:r>
+      <w:r>
+        <w:t xml:space="preserve"> and Content Sharing</w:t>
+      </w:r>
+      <w:r>
+        <w:t>- Facebook, twitter to store and deliver vast amount of user generated content</w:t>
+      </w:r>
+    </w:p>
+    <w:p>
+      <w:pPr>
+        <w:pStyle w:val="ListParagraph"/>
+        <w:numPr>
+          <w:ilvl w:val="1"/>
+          <w:numId w:val="5"/>
+        </w:numPr>
+        <w:spacing w:line="360" w:lineRule="auto"/>
+      </w:pPr>
+      <w:r>
+        <w:t>E-Commerce</w:t>
+      </w:r>
+      <w:r>
+        <w:t xml:space="preserve"> – for their infrastructure, secure transactions, inventory management etc </w:t>
+      </w:r>
+    </w:p>
+    <w:p>
+      <w:pPr>
+        <w:pStyle w:val="ListParagraph"/>
+        <w:numPr>
+          <w:ilvl w:val="1"/>
+          <w:numId w:val="5"/>
+        </w:numPr>
+        <w:spacing w:line="360" w:lineRule="auto"/>
+      </w:pPr>
+      <w:r>
+        <w:t>Healthcare systems</w:t>
+      </w:r>
+      <w:r>
+        <w:t xml:space="preserve"> – data privacy and security, and availability </w:t>
       </w:r>
     </w:p>
     <w:p>
@@ -1159,6 +1670,232 @@
     </w:lvl>
   </w:abstractNum>
   <w:abstractNum w:abstractNumId="2" w15:restartNumberingAfterBreak="0">
+    <w:nsid w:val="48DA21B6"/>
+    <w:multiLevelType w:val="hybridMultilevel"/>
+    <w:tmpl w:val="18468C9E"/>
+    <w:lvl w:ilvl="0" w:tplc="04090001">
+      <w:start w:val="1"/>
+      <w:numFmt w:val="bullet"/>
+      <w:lvlText w:val=""/>
+      <w:lvlJc w:val="left"/>
+      <w:pPr>
+        <w:ind w:left="720" w:hanging="360"/>
+      </w:pPr>
+      <w:rPr>
+        <w:rFonts w:ascii="Symbol" w:hAnsi="Symbol" w:hint="default"/>
+      </w:rPr>
+    </w:lvl>
+    <w:lvl w:ilvl="1" w:tplc="04090003">
+      <w:start w:val="1"/>
+      <w:numFmt w:val="bullet"/>
+      <w:lvlText w:val="o"/>
+      <w:lvlJc w:val="left"/>
+      <w:pPr>
+        <w:ind w:left="1440" w:hanging="360"/>
+      </w:pPr>
+      <w:rPr>
+        <w:rFonts w:ascii="Courier New" w:hAnsi="Courier New" w:cs="Courier New" w:hint="default"/>
+      </w:rPr>
+    </w:lvl>
+    <w:lvl w:ilvl="2" w:tplc="04090005">
+      <w:start w:val="1"/>
+      <w:numFmt w:val="bullet"/>
+      <w:lvlText w:val=""/>
+      <w:lvlJc w:val="left"/>
+      <w:pPr>
+        <w:ind w:left="2160" w:hanging="360"/>
+      </w:pPr>
+      <w:rPr>
+        <w:rFonts w:ascii="Wingdings" w:hAnsi="Wingdings" w:hint="default"/>
+      </w:rPr>
+    </w:lvl>
+    <w:lvl w:ilvl="3" w:tplc="04090001" w:tentative="1">
+      <w:start w:val="1"/>
+      <w:numFmt w:val="bullet"/>
+      <w:lvlText w:val=""/>
+      <w:lvlJc w:val="left"/>
+      <w:pPr>
+        <w:ind w:left="2880" w:hanging="360"/>
+      </w:pPr>
+      <w:rPr>
+        <w:rFonts w:ascii="Symbol" w:hAnsi="Symbol" w:hint="default"/>
+      </w:rPr>
+    </w:lvl>
+    <w:lvl w:ilvl="4" w:tplc="04090003" w:tentative="1">
+      <w:start w:val="1"/>
+      <w:numFmt w:val="bullet"/>
+      <w:lvlText w:val="o"/>
+      <w:lvlJc w:val="left"/>
+      <w:pPr>
+        <w:ind w:left="3600" w:hanging="360"/>
+      </w:pPr>
+      <w:rPr>
+        <w:rFonts w:ascii="Courier New" w:hAnsi="Courier New" w:cs="Courier New" w:hint="default"/>
+      </w:rPr>
+    </w:lvl>
+    <w:lvl w:ilvl="5" w:tplc="04090005" w:tentative="1">
+      <w:start w:val="1"/>
+      <w:numFmt w:val="bullet"/>
+      <w:lvlText w:val=""/>
+      <w:lvlJc w:val="left"/>
+      <w:pPr>
+        <w:ind w:left="4320" w:hanging="360"/>
+      </w:pPr>
+      <w:rPr>
+        <w:rFonts w:ascii="Wingdings" w:hAnsi="Wingdings" w:hint="default"/>
+      </w:rPr>
+    </w:lvl>
+    <w:lvl w:ilvl="6" w:tplc="04090001" w:tentative="1">
+      <w:start w:val="1"/>
+      <w:numFmt w:val="bullet"/>
+      <w:lvlText w:val=""/>
+      <w:lvlJc w:val="left"/>
+      <w:pPr>
+        <w:ind w:left="5040" w:hanging="360"/>
+      </w:pPr>
+      <w:rPr>
+        <w:rFonts w:ascii="Symbol" w:hAnsi="Symbol" w:hint="default"/>
+      </w:rPr>
+    </w:lvl>
+    <w:lvl w:ilvl="7" w:tplc="04090003" w:tentative="1">
+      <w:start w:val="1"/>
+      <w:numFmt w:val="bullet"/>
+      <w:lvlText w:val="o"/>
+      <w:lvlJc w:val="left"/>
+      <w:pPr>
+        <w:ind w:left="5760" w:hanging="360"/>
+      </w:pPr>
+      <w:rPr>
+        <w:rFonts w:ascii="Courier New" w:hAnsi="Courier New" w:cs="Courier New" w:hint="default"/>
+      </w:rPr>
+    </w:lvl>
+    <w:lvl w:ilvl="8" w:tplc="04090005" w:tentative="1">
+      <w:start w:val="1"/>
+      <w:numFmt w:val="bullet"/>
+      <w:lvlText w:val=""/>
+      <w:lvlJc w:val="left"/>
+      <w:pPr>
+        <w:ind w:left="6480" w:hanging="360"/>
+      </w:pPr>
+      <w:rPr>
+        <w:rFonts w:ascii="Wingdings" w:hAnsi="Wingdings" w:hint="default"/>
+      </w:rPr>
+    </w:lvl>
+  </w:abstractNum>
+  <w:abstractNum w:abstractNumId="3" w15:restartNumberingAfterBreak="0">
+    <w:nsid w:val="4E990769"/>
+    <w:multiLevelType w:val="hybridMultilevel"/>
+    <w:tmpl w:val="F6688F58"/>
+    <w:lvl w:ilvl="0" w:tplc="04090001">
+      <w:start w:val="1"/>
+      <w:numFmt w:val="bullet"/>
+      <w:lvlText w:val=""/>
+      <w:lvlJc w:val="left"/>
+      <w:pPr>
+        <w:ind w:left="720" w:hanging="360"/>
+      </w:pPr>
+      <w:rPr>
+        <w:rFonts w:ascii="Symbol" w:hAnsi="Symbol" w:hint="default"/>
+      </w:rPr>
+    </w:lvl>
+    <w:lvl w:ilvl="1" w:tplc="04090003" w:tentative="1">
+      <w:start w:val="1"/>
+      <w:numFmt w:val="bullet"/>
+      <w:lvlText w:val="o"/>
+      <w:lvlJc w:val="left"/>
+      <w:pPr>
+        <w:ind w:left="1440" w:hanging="360"/>
+      </w:pPr>
+      <w:rPr>
+        <w:rFonts w:ascii="Courier New" w:hAnsi="Courier New" w:cs="Courier New" w:hint="default"/>
+      </w:rPr>
+    </w:lvl>
+    <w:lvl w:ilvl="2" w:tplc="04090005" w:tentative="1">
+      <w:start w:val="1"/>
+      <w:numFmt w:val="bullet"/>
+      <w:lvlText w:val=""/>
+      <w:lvlJc w:val="left"/>
+      <w:pPr>
+        <w:ind w:left="2160" w:hanging="360"/>
+      </w:pPr>
+      <w:rPr>
+        <w:rFonts w:ascii="Wingdings" w:hAnsi="Wingdings" w:hint="default"/>
+      </w:rPr>
+    </w:lvl>
+    <w:lvl w:ilvl="3" w:tplc="04090001" w:tentative="1">
+      <w:start w:val="1"/>
+      <w:numFmt w:val="bullet"/>
+      <w:lvlText w:val=""/>
+      <w:lvlJc w:val="left"/>
+      <w:pPr>
+        <w:ind w:left="2880" w:hanging="360"/>
+      </w:pPr>
+      <w:rPr>
+        <w:rFonts w:ascii="Symbol" w:hAnsi="Symbol" w:hint="default"/>
+      </w:rPr>
+    </w:lvl>
+    <w:lvl w:ilvl="4" w:tplc="04090003" w:tentative="1">
+      <w:start w:val="1"/>
+      <w:numFmt w:val="bullet"/>
+      <w:lvlText w:val="o"/>
+      <w:lvlJc w:val="left"/>
+      <w:pPr>
+        <w:ind w:left="3600" w:hanging="360"/>
+      </w:pPr>
+      <w:rPr>
+        <w:rFonts w:ascii="Courier New" w:hAnsi="Courier New" w:cs="Courier New" w:hint="default"/>
+      </w:rPr>
+    </w:lvl>
+    <w:lvl w:ilvl="5" w:tplc="04090005" w:tentative="1">
+      <w:start w:val="1"/>
+      <w:numFmt w:val="bullet"/>
+      <w:lvlText w:val=""/>
+      <w:lvlJc w:val="left"/>
+      <w:pPr>
+        <w:ind w:left="4320" w:hanging="360"/>
+      </w:pPr>
+      <w:rPr>
+        <w:rFonts w:ascii="Wingdings" w:hAnsi="Wingdings" w:hint="default"/>
+      </w:rPr>
+    </w:lvl>
+    <w:lvl w:ilvl="6" w:tplc="04090001" w:tentative="1">
+      <w:start w:val="1"/>
+      <w:numFmt w:val="bullet"/>
+      <w:lvlText w:val=""/>
+      <w:lvlJc w:val="left"/>
+      <w:pPr>
+        <w:ind w:left="5040" w:hanging="360"/>
+      </w:pPr>
+      <w:rPr>
+        <w:rFonts w:ascii="Symbol" w:hAnsi="Symbol" w:hint="default"/>
+      </w:rPr>
+    </w:lvl>
+    <w:lvl w:ilvl="7" w:tplc="04090003" w:tentative="1">
+      <w:start w:val="1"/>
+      <w:numFmt w:val="bullet"/>
+      <w:lvlText w:val="o"/>
+      <w:lvlJc w:val="left"/>
+      <w:pPr>
+        <w:ind w:left="5760" w:hanging="360"/>
+      </w:pPr>
+      <w:rPr>
+        <w:rFonts w:ascii="Courier New" w:hAnsi="Courier New" w:cs="Courier New" w:hint="default"/>
+      </w:rPr>
+    </w:lvl>
+    <w:lvl w:ilvl="8" w:tplc="04090005" w:tentative="1">
+      <w:start w:val="1"/>
+      <w:numFmt w:val="bullet"/>
+      <w:lvlText w:val=""/>
+      <w:lvlJc w:val="left"/>
+      <w:pPr>
+        <w:ind w:left="6480" w:hanging="360"/>
+      </w:pPr>
+      <w:rPr>
+        <w:rFonts w:ascii="Wingdings" w:hAnsi="Wingdings" w:hint="default"/>
+      </w:rPr>
+    </w:lvl>
+  </w:abstractNum>
+  <w:abstractNum w:abstractNumId="4" w15:restartNumberingAfterBreak="0">
     <w:nsid w:val="5C044367"/>
     <w:multiLevelType w:val="hybridMultilevel"/>
     <w:tmpl w:val="05C0D20A"/>
@@ -1271,7 +2008,7 @@
       </w:rPr>
     </w:lvl>
   </w:abstractNum>
-  <w:abstractNum w:abstractNumId="3" w15:restartNumberingAfterBreak="0">
+  <w:abstractNum w:abstractNumId="5" w15:restartNumberingAfterBreak="0">
     <w:nsid w:val="7EDD3CF1"/>
     <w:multiLevelType w:val="hybridMultilevel"/>
     <w:tmpl w:val="6742D78E"/>
@@ -1385,16 +2122,22 @@
     </w:lvl>
   </w:abstractNum>
   <w:num w:numId="1" w16cid:durableId="1505972819">
-    <w:abstractNumId w:val="3"/>
+    <w:abstractNumId w:val="5"/>
   </w:num>
   <w:num w:numId="2" w16cid:durableId="829709433">
-    <w:abstractNumId w:val="2"/>
+    <w:abstractNumId w:val="4"/>
   </w:num>
   <w:num w:numId="3" w16cid:durableId="940717851">
     <w:abstractNumId w:val="1"/>
   </w:num>
   <w:num w:numId="4" w16cid:durableId="1341271139">
     <w:abstractNumId w:val="0"/>
+  </w:num>
+  <w:num w:numId="5" w16cid:durableId="950281112">
+    <w:abstractNumId w:val="2"/>
+  </w:num>
+  <w:num w:numId="6" w16cid:durableId="855734738">
+    <w:abstractNumId w:val="3"/>
   </w:num>
 </w:numbering>
 </file>
@@ -2002,7 +2745,6 @@
   <w:style w:type="character" w:default="1" w:styleId="DefaultParagraphFont">
     <w:name w:val="Default Paragraph Font"/>
     <w:uiPriority w:val="1"/>
-    <w:semiHidden/>
     <w:unhideWhenUsed/>
   </w:style>
   <w:style w:type="table" w:default="1" w:styleId="TableNormal">

</xml_diff>